<commit_message>
Ajuste no arquivo de desafio
</commit_message>
<xml_diff>
--- a/DesafioTecnicoEmpresa.docx
+++ b/DesafioTecnicoEmpresa.docx
@@ -12,7 +12,7 @@
         <w:rPr/>
         <w:t xml:space="preserve">Desafio técnico </w:t>
         <w:drawing>
-          <wp:anchor behindDoc="0" distT="0" distB="0" distL="114300" distR="114300" simplePos="0" locked="0" layoutInCell="1" allowOverlap="1" relativeHeight="0">
+          <wp:anchor behindDoc="0" distT="0" distB="0" distL="114300" distR="114300" simplePos="0" locked="0" layoutInCell="1" allowOverlap="1" relativeHeight="1">
             <wp:simplePos x="0" y="0"/>
             <wp:positionH relativeFrom="column">
               <wp:posOffset>5606415</wp:posOffset>
@@ -93,241 +93,6 @@
         <w:t>Com base nas especificações apresentadas a seguir, desenvolva uma aplicação web baseada em Java/JEE. Esta aplicação deverá ser demonstrada aos avaliadores da JExperts, que farão análise do código fonte e perguntas sobre aspectos específicos do projeto.</w:t>
       </w:r>
     </w:p>
-    <w:tbl>
-      <w:tblPr>
-        <w:jc w:val="left"/>
-        <w:tblInd w:w="0" w:type="dxa"/>
-        <w:tblBorders>
-          <w:top w:val="single" w:sz="4" w:space="0" w:color="00000A"/>
-          <w:left w:val="single" w:sz="4" w:space="0" w:color="00000A"/>
-          <w:bottom w:val="single" w:sz="4" w:space="0" w:color="00000A"/>
-          <w:insideH w:val="single" w:sz="4" w:space="0" w:color="00000A"/>
-          <w:right w:val="single" w:sz="4" w:space="0" w:color="00000A"/>
-          <w:insideV w:val="single" w:sz="4" w:space="0" w:color="00000A"/>
-        </w:tblBorders>
-        <w:tblCellMar>
-          <w:top w:w="0" w:type="dxa"/>
-          <w:left w:w="108" w:type="dxa"/>
-          <w:bottom w:w="0" w:type="dxa"/>
-          <w:right w:w="108" w:type="dxa"/>
-        </w:tblCellMar>
-      </w:tblPr>
-      <w:tblGrid>
-        <w:gridCol w:w="4322"/>
-        <w:gridCol w:w="4322"/>
-      </w:tblGrid>
-      <w:tr>
-        <w:trPr>
-          <w:trHeight w:val="1880" w:hRule="atLeast"/>
-          <w:cantSplit w:val="false"/>
-        </w:trPr>
-        <w:tc>
-          <w:tcPr>
-            <w:tcW w:w="4322" w:type="dxa"/>
-            <w:tcBorders>
-              <w:top w:val="single" w:sz="4" w:space="0" w:color="00000A"/>
-              <w:left w:val="single" w:sz="4" w:space="0" w:color="00000A"/>
-              <w:bottom w:val="single" w:sz="4" w:space="0" w:color="00000A"/>
-              <w:insideH w:val="single" w:sz="4" w:space="0" w:color="00000A"/>
-              <w:right w:val="single" w:sz="4" w:space="0" w:color="00000A"/>
-              <w:insideV w:val="single" w:sz="4" w:space="0" w:color="00000A"/>
-            </w:tcBorders>
-            <w:shd w:fill="auto" w:val="clear"/>
-            <w:tcMar>
-              <w:left w:w="108" w:type="dxa"/>
-            </w:tcMar>
-          </w:tcPr>
-          <w:p>
-            <w:pPr>
-              <w:pStyle w:val="Normal"/>
-              <w:spacing w:before="0" w:after="0"/>
-              <w:jc w:val="center"/>
-              <w:rPr/>
-            </w:pPr>
-            <w:r>
-              <w:rPr/>
-            </w:r>
-          </w:p>
-          <w:p>
-            <w:pPr>
-              <w:pStyle w:val="Normal"/>
-              <w:spacing w:before="0" w:after="0"/>
-              <w:jc w:val="center"/>
-              <w:rPr/>
-            </w:pPr>
-            <w:r>
-              <w:rPr/>
-              <w:t>Prazo: __________ DIAS ÚTEIS</w:t>
-            </w:r>
-          </w:p>
-          <w:p>
-            <w:pPr>
-              <w:pStyle w:val="Normal"/>
-              <w:spacing w:before="0" w:after="0"/>
-              <w:jc w:val="center"/>
-              <w:rPr/>
-            </w:pPr>
-            <w:r>
-              <w:rPr/>
-            </w:r>
-          </w:p>
-          <w:p>
-            <w:pPr>
-              <w:pStyle w:val="Normal"/>
-              <w:spacing w:before="0" w:after="0"/>
-              <w:jc w:val="center"/>
-              <w:rPr/>
-            </w:pPr>
-            <w:r>
-              <w:rPr/>
-              <w:t>Data da Entrega dos fontes: ____/_____/______</w:t>
-            </w:r>
-          </w:p>
-          <w:p>
-            <w:pPr>
-              <w:pStyle w:val="Normal"/>
-              <w:spacing w:before="0" w:after="0"/>
-              <w:jc w:val="center"/>
-              <w:rPr/>
-            </w:pPr>
-            <w:r>
-              <w:rPr/>
-            </w:r>
-          </w:p>
-          <w:p>
-            <w:pPr>
-              <w:pStyle w:val="Normal"/>
-              <w:spacing w:before="0" w:after="0"/>
-              <w:jc w:val="center"/>
-              <w:rPr/>
-            </w:pPr>
-            <w:r>
-              <w:rPr/>
-              <w:t>Data da Entrega da Apresentação:</w:t>
-            </w:r>
-          </w:p>
-          <w:p>
-            <w:pPr>
-              <w:pStyle w:val="Normal"/>
-              <w:spacing w:before="0" w:after="0"/>
-              <w:jc w:val="center"/>
-              <w:rPr/>
-            </w:pPr>
-            <w:r>
-              <w:rPr/>
-              <w:t>____/_____/______</w:t>
-            </w:r>
-          </w:p>
-          <w:p>
-            <w:pPr>
-              <w:pStyle w:val="Normal"/>
-              <w:spacing w:before="0" w:after="0"/>
-              <w:rPr/>
-            </w:pPr>
-            <w:r>
-              <w:rPr/>
-            </w:r>
-          </w:p>
-        </w:tc>
-        <w:tc>
-          <w:tcPr>
-            <w:tcW w:w="4322" w:type="dxa"/>
-            <w:tcBorders>
-              <w:top w:val="single" w:sz="4" w:space="0" w:color="00000A"/>
-              <w:left w:val="single" w:sz="4" w:space="0" w:color="00000A"/>
-              <w:bottom w:val="single" w:sz="4" w:space="0" w:color="00000A"/>
-              <w:insideH w:val="single" w:sz="4" w:space="0" w:color="00000A"/>
-              <w:right w:val="single" w:sz="4" w:space="0" w:color="00000A"/>
-              <w:insideV w:val="single" w:sz="4" w:space="0" w:color="00000A"/>
-            </w:tcBorders>
-            <w:shd w:fill="auto" w:val="clear"/>
-            <w:tcMar>
-              <w:left w:w="108" w:type="dxa"/>
-            </w:tcMar>
-          </w:tcPr>
-          <w:p>
-            <w:pPr>
-              <w:pStyle w:val="Normal"/>
-              <w:spacing w:before="0" w:after="0"/>
-              <w:jc w:val="center"/>
-              <w:rPr/>
-            </w:pPr>
-            <w:r>
-              <w:rPr/>
-            </w:r>
-          </w:p>
-          <w:p>
-            <w:pPr>
-              <w:pStyle w:val="Normal"/>
-              <w:spacing w:before="0" w:after="0"/>
-              <w:jc w:val="center"/>
-              <w:rPr/>
-            </w:pPr>
-            <w:r>
-              <w:rPr/>
-              <w:t>Nome do Candidato:</w:t>
-            </w:r>
-          </w:p>
-          <w:p>
-            <w:pPr>
-              <w:pStyle w:val="Normal"/>
-              <w:spacing w:before="0" w:after="0"/>
-              <w:jc w:val="center"/>
-              <w:rPr/>
-            </w:pPr>
-            <w:r>
-              <w:rPr/>
-            </w:r>
-          </w:p>
-          <w:p>
-            <w:pPr>
-              <w:pStyle w:val="Normal"/>
-              <w:spacing w:before="0" w:after="0"/>
-              <w:jc w:val="center"/>
-              <w:rPr/>
-            </w:pPr>
-            <w:r>
-              <w:rPr/>
-              <w:t>________________________________</w:t>
-            </w:r>
-          </w:p>
-          <w:p>
-            <w:pPr>
-              <w:pStyle w:val="Normal"/>
-              <w:spacing w:before="0" w:after="0"/>
-              <w:jc w:val="center"/>
-              <w:rPr/>
-            </w:pPr>
-            <w:r>
-              <w:rPr/>
-            </w:r>
-          </w:p>
-          <w:p>
-            <w:pPr>
-              <w:pStyle w:val="Normal"/>
-              <w:spacing w:before="0" w:after="0"/>
-              <w:jc w:val="center"/>
-              <w:rPr/>
-            </w:pPr>
-            <w:r>
-              <w:rPr/>
-            </w:r>
-          </w:p>
-          <w:p>
-            <w:pPr>
-              <w:pStyle w:val="Normal"/>
-              <w:spacing w:before="0" w:after="0"/>
-              <w:jc w:val="center"/>
-              <w:rPr/>
-            </w:pPr>
-            <w:r>
-              <w:rPr/>
-              <w:t>Telefone: _________________________</w:t>
-            </w:r>
-          </w:p>
-        </w:tc>
-      </w:tr>
-    </w:tbl>
     <w:p>
       <w:pPr>
         <w:pStyle w:val="Normal"/>
@@ -336,17 +101,17 @@
       </w:pPr>
       <w:r>
         <w:rPr/>
-      </w:r>
-    </w:p>
-    <w:p>
-      <w:pPr>
-        <w:pStyle w:val="Normal"/>
-        <w:jc w:val="both"/>
-        <w:rPr/>
-      </w:pPr>
-      <w:r>
-        <w:rPr/>
         <w:t>Antes da data de apresentação, os códigos fonte (100% compiláveis, incluindo as bibliotecas, Scripts SQL, instruções de deployment, documentação, etc) da aplicação deverão ser enviados ao avaliador. O seu projeto será avaliado conforme os seguintes critérios:</w:t>
+      </w:r>
+    </w:p>
+    <w:p>
+      <w:pPr>
+        <w:pStyle w:val="ListParagraph"/>
+        <w:ind w:left="0" w:right="0" w:hanging="0"/>
+        <w:rPr/>
+      </w:pPr>
+      <w:r>
+        <w:rPr/>
       </w:r>
     </w:p>
     <w:p>
@@ -360,7 +125,7 @@
       </w:pPr>
       <w:r>
         <w:rPr/>
-        <w:t>Cumprimento do Prazo</w:t>
+        <w:t>Qualidade da implementação</w:t>
       </w:r>
     </w:p>
     <w:p>
@@ -374,7 +139,7 @@
       </w:pPr>
       <w:r>
         <w:rPr/>
-        <w:t>Qualidade da implementação</w:t>
+        <w:t>Usabilidade</w:t>
       </w:r>
     </w:p>
     <w:p>
@@ -388,7 +153,7 @@
       </w:pPr>
       <w:r>
         <w:rPr/>
-        <w:t>Usabilidade</w:t>
+        <w:t>Elegância do código e da arquitetura utilizada</w:t>
       </w:r>
     </w:p>
     <w:p>
@@ -402,7 +167,7 @@
       </w:pPr>
       <w:r>
         <w:rPr/>
-        <w:t>Elegância do código e da arquitetura utilizada</w:t>
+        <w:t>Utilização de boas práticas de qualidade de software</w:t>
       </w:r>
     </w:p>
     <w:p>
@@ -416,7 +181,7 @@
       </w:pPr>
       <w:r>
         <w:rPr/>
-        <w:t>Utilização de boas práticas de qualidade de software</w:t>
+        <w:t>Adequada compreensão dos requisitos</w:t>
       </w:r>
     </w:p>
     <w:p>
@@ -430,7 +195,7 @@
       </w:pPr>
       <w:r>
         <w:rPr/>
-        <w:t>Adequada compreensão dos requisitos</w:t>
+        <w:t>Qualidade da Documentação (JavaDOC e instruções gerais)</w:t>
       </w:r>
     </w:p>
     <w:p>
@@ -444,7 +209,7 @@
       </w:pPr>
       <w:r>
         <w:rPr/>
-        <w:t>Qualidade da Documentação</w:t>
+        <w:t>Correto tratamento das exceções e fluxos alternativos</w:t>
       </w:r>
     </w:p>
     <w:p>
@@ -458,20 +223,6 @@
       </w:pPr>
       <w:r>
         <w:rPr/>
-        <w:t>Correto tratamento das exceções e fluxos alternativos</w:t>
-      </w:r>
-    </w:p>
-    <w:p>
-      <w:pPr>
-        <w:pStyle w:val="ListParagraph"/>
-        <w:numPr>
-          <w:ilvl w:val="0"/>
-          <w:numId w:val="1"/>
-        </w:numPr>
-        <w:rPr/>
-      </w:pPr>
-      <w:r>
-        <w:rPr/>
         <w:t>Uso de testes (JUnit, TDD, BDD....)</w:t>
       </w:r>
     </w:p>
@@ -518,7 +269,7 @@
     </w:p>
     <w:p>
       <w:pPr>
-        <w:pStyle w:val="Normal"/>
+        <w:pStyle w:val="Ttulo1"/>
         <w:rPr/>
       </w:pPr>
       <w:r>
@@ -544,11 +295,7 @@
       </w:pPr>
       <w:r>
         <w:rPr/>
-        <w:t xml:space="preserve">O objetivo deste exercício é o desenvolvimento de uma aplicação web, baseada em tecnologia Java. A aplicação consistirá em um CRUD(cadastro com funções de Inclusão, Exclusão, Alteração e Consulta). </w:t>
-      </w:r>
-      <w:r>
-        <w:rPr/>
-        <w:t xml:space="preserve">A escolha das tecnologias é livre, por ser uma avaliação pedimos que faça com as tecnologias que você </w:t>
+        <w:t xml:space="preserve">O objetivo deste exercício é o desenvolvimento de uma aplicação web, baseada em tecnologia Java. A aplicação consistirá em um CRUD(cadastro com funções de Inclusão, Exclusão, Alteração e Consulta). A escolha das tecnologias é livre, por ser uma avaliação pedimos que faça com as tecnologias que você </w:t>
       </w:r>
       <w:r>
         <w:rPr>
@@ -581,7 +328,7 @@
       </w:pPr>
       <w:r>
         <w:rPr/>
-        <w:t>Cadastrar empresas e suas filiais.</w:t>
+        <w:t>Cadastrar Pessoas de uma mesma família.</w:t>
       </w:r>
     </w:p>
     <w:p>
@@ -591,34 +338,27 @@
       </w:pPr>
       <w:r>
         <w:rPr/>
-        <w:t xml:space="preserve">Restrições de Arquitetura / </w:t>
-      </w:r>
-      <w:r>
-        <w:rPr/>
-        <w:t>Requisitos não funcionais</w:t>
-      </w:r>
-    </w:p>
-    <w:p>
-      <w:pPr>
-        <w:pStyle w:val="Normal"/>
-        <w:rPr/>
-      </w:pPr>
-      <w:r>
-        <w:rPr/>
-      </w:r>
-    </w:p>
-    <w:p>
-      <w:pPr>
-        <w:pStyle w:val="Normal"/>
-        <w:rPr/>
-      </w:pPr>
-      <w:r>
-        <w:rPr/>
-        <w:t xml:space="preserve">- </w:t>
-      </w:r>
-      <w:r>
-        <w:rPr/>
-        <w:t xml:space="preserve">Utilizar um repositório </w:t>
+        <w:t>Restrições de Arquitetura / Requisitos não funcionais</w:t>
+      </w:r>
+    </w:p>
+    <w:p>
+      <w:pPr>
+        <w:pStyle w:val="Normal"/>
+        <w:rPr/>
+      </w:pPr>
+      <w:r>
+        <w:rPr/>
+      </w:r>
+    </w:p>
+    <w:p>
+      <w:pPr>
+        <w:pStyle w:val="Normal"/>
+        <w:jc w:val="both"/>
+        <w:rPr/>
+      </w:pPr>
+      <w:r>
+        <w:rPr/>
+        <w:t xml:space="preserve">- Utilizar um repositório </w:t>
       </w:r>
       <w:r>
         <w:rPr>
@@ -629,32 +369,25 @@
       </w:r>
       <w:r>
         <w:rPr/>
-        <w:t xml:space="preserve"> ou </w:t>
-      </w:r>
-      <w:r>
-        <w:rPr>
-          <w:b/>
-          <w:bCs/>
-        </w:rPr>
-        <w:t>svn</w:t>
-      </w:r>
-      <w:r>
-        <w:rPr/>
-        <w:t xml:space="preserve"> de código aberto. Sugestões: Google Code, Git Hub, Bit Bucket;</w:t>
-      </w:r>
-    </w:p>
-    <w:p>
-      <w:pPr>
-        <w:pStyle w:val="Normal"/>
-        <w:rPr/>
-      </w:pPr>
-      <w:r>
-        <w:rPr/>
-        <w:t xml:space="preserve">- </w:t>
-      </w:r>
-      <w:r>
-        <w:rPr/>
-        <w:t>Utilizar o MAVEN;</w:t>
+        <w:t xml:space="preserve"> de código aberto. Sugestões: Google Code, Git Hub, Bit Bucket, </w:t>
+      </w:r>
+      <w:r>
+        <w:rPr/>
+        <w:t>Git Lab</w:t>
+      </w:r>
+      <w:r>
+        <w:rPr/>
+        <w:t>;</w:t>
+      </w:r>
+    </w:p>
+    <w:p>
+      <w:pPr>
+        <w:pStyle w:val="Normal"/>
+        <w:rPr/>
+      </w:pPr>
+      <w:r>
+        <w:rPr/>
+        <w:t>- Utilizar o MAVEN;</w:t>
       </w:r>
     </w:p>
     <w:p>
@@ -727,11 +460,7 @@
       </w:pPr>
       <w:r>
         <w:rPr/>
-        <w:t xml:space="preserve">- Utilizar Banco de Dados, </w:t>
-      </w:r>
-      <w:r>
-        <w:rPr/>
-        <w:t>Sugestões:</w:t>
+        <w:t>- Utilizar Banco de Dados, Sugestões:</w:t>
       </w:r>
     </w:p>
     <w:p>
@@ -753,15 +482,7 @@
       </w:pPr>
       <w:r>
         <w:rPr/>
-        <w:t xml:space="preserve">- PostgreSQL </w:t>
-      </w:r>
-      <w:r>
-        <w:rPr/>
-        <w:t>9</w:t>
-      </w:r>
-      <w:r>
-        <w:rPr/>
-        <w:t>.1 ou superior;</w:t>
+        <w:t>- PostgreSQL 9.1 ou superior;</w:t>
       </w:r>
     </w:p>
     <w:p>
@@ -827,23 +548,7 @@
       </w:pPr>
       <w:r>
         <w:rPr/>
-        <w:t xml:space="preserve">- Utilizar </w:t>
-      </w:r>
-      <w:r>
-        <w:rPr/>
-        <w:t xml:space="preserve">um dos </w:t>
-      </w:r>
-      <w:r>
-        <w:rPr/>
-        <w:t>Container</w:t>
-      </w:r>
-      <w:r>
-        <w:rPr/>
-        <w:t>s</w:t>
-      </w:r>
-      <w:r>
-        <w:rPr/>
-        <w:t xml:space="preserve"> Web:</w:t>
+        <w:t>- Utilizar um dos Containers Web:</w:t>
       </w:r>
     </w:p>
     <w:p>
@@ -854,238 +559,209 @@
       </w:pPr>
       <w:r>
         <w:rPr/>
+        <w:t>- Jboss AS 6 ou superior;</w:t>
+      </w:r>
+    </w:p>
+    <w:p>
+      <w:pPr>
+        <w:pStyle w:val="Normal"/>
+        <w:ind w:left="708" w:right="0" w:hanging="0"/>
+        <w:rPr/>
+      </w:pPr>
+      <w:r>
+        <w:rPr/>
+        <w:t>- TOMCAT 6 ou superior;</w:t>
+      </w:r>
+    </w:p>
+    <w:p>
+      <w:pPr>
+        <w:pStyle w:val="Normal"/>
+        <w:ind w:left="0" w:right="0" w:hanging="0"/>
+        <w:rPr/>
+      </w:pPr>
+      <w:r>
+        <w:rPr/>
+        <w:t>- Utilizar um framework de persistencia, Sugestões:</w:t>
+      </w:r>
+    </w:p>
+    <w:p>
+      <w:pPr>
+        <w:pStyle w:val="Normal"/>
+        <w:ind w:left="708" w:right="0" w:hanging="0"/>
+        <w:rPr/>
+      </w:pPr>
+      <w:r>
+        <w:rPr/>
+        <w:t>- JPA puro;</w:t>
+      </w:r>
+    </w:p>
+    <w:p>
+      <w:pPr>
+        <w:pStyle w:val="Normal"/>
+        <w:ind w:left="708" w:right="0" w:hanging="0"/>
+        <w:rPr/>
+      </w:pPr>
+      <w:r>
+        <w:rPr/>
+        <w:t>- JPA com Hibernate;</w:t>
+      </w:r>
+    </w:p>
+    <w:p>
+      <w:pPr>
+        <w:pStyle w:val="Normal"/>
+        <w:ind w:left="0" w:right="0" w:hanging="0"/>
+        <w:rPr/>
+      </w:pPr>
+      <w:r>
+        <w:rPr/>
+        <w:t>- Utilizar um framework de negócio, Sugestões:</w:t>
+      </w:r>
+    </w:p>
+    <w:p>
+      <w:pPr>
+        <w:pStyle w:val="Normal"/>
+        <w:ind w:left="708" w:right="0" w:hanging="0"/>
+        <w:rPr/>
+      </w:pPr>
+      <w:r>
+        <w:rPr/>
+        <w:t>- Spring 3 ou superior;</w:t>
+      </w:r>
+    </w:p>
+    <w:p>
+      <w:pPr>
+        <w:pStyle w:val="Normal"/>
+        <w:ind w:left="708" w:right="0" w:hanging="0"/>
+        <w:rPr/>
+      </w:pPr>
+      <w:r>
+        <w:rPr/>
+        <w:t>- EJB 3 ou superior;</w:t>
+      </w:r>
+    </w:p>
+    <w:p>
+      <w:pPr>
+        <w:pStyle w:val="Normal"/>
+        <w:ind w:left="708" w:right="0" w:hanging="0"/>
+        <w:rPr/>
+      </w:pPr>
+      <w:r>
+        <w:rPr/>
+        <w:t>- Jboss SEAM 2.2.X ou superior;</w:t>
+      </w:r>
+    </w:p>
+    <w:p>
+      <w:pPr>
+        <w:pStyle w:val="Normal"/>
+        <w:ind w:left="708" w:right="0" w:hanging="0"/>
+        <w:rPr/>
+      </w:pPr>
+      <w:r>
+        <w:rPr/>
+        <w:t>- CDI puro;</w:t>
+      </w:r>
+    </w:p>
+    <w:p>
+      <w:pPr>
+        <w:pStyle w:val="Normal"/>
+        <w:ind w:left="0" w:right="0" w:hanging="0"/>
+        <w:rPr/>
+      </w:pPr>
+      <w:r>
+        <w:rPr/>
+        <w:t>- Para a camada de visualização as Sugestões são:</w:t>
+      </w:r>
+    </w:p>
+    <w:p>
+      <w:pPr>
+        <w:pStyle w:val="Normal"/>
+        <w:ind w:left="708" w:right="0" w:hanging="0"/>
+        <w:rPr/>
+      </w:pPr>
+      <w:r>
+        <w:rPr/>
+        <w:t>- JSP 1.2 ou superior; (O Framework é de livre escolha)</w:t>
+      </w:r>
+    </w:p>
+    <w:p>
+      <w:pPr>
+        <w:pStyle w:val="Normal"/>
+        <w:ind w:left="708" w:right="0" w:hanging="0"/>
+        <w:rPr/>
+      </w:pPr>
+      <w:r>
+        <w:rPr/>
+        <w:t>- AngularJS;</w:t>
+      </w:r>
+    </w:p>
+    <w:p>
+      <w:pPr>
+        <w:pStyle w:val="Normal"/>
+        <w:ind w:left="708" w:right="0" w:hanging="0"/>
+        <w:rPr/>
+      </w:pPr>
+      <w:r>
+        <w:rPr/>
+        <w:t>- Struts 1 ou superior;</w:t>
+      </w:r>
+    </w:p>
+    <w:p>
+      <w:pPr>
+        <w:pStyle w:val="Normal"/>
+        <w:ind w:left="0" w:right="0" w:hanging="0"/>
+        <w:rPr/>
+      </w:pPr>
+      <w:r>
+        <w:rPr/>
+        <w:t>- Instruções de como montar e rodar o projeto, sugestão: quanto mais simples for para montar o projeto, melhor;</w:t>
+      </w:r>
+    </w:p>
+    <w:p>
+      <w:pPr>
+        <w:pStyle w:val="Normal"/>
+        <w:ind w:left="0" w:right="0" w:hanging="0"/>
+        <w:rPr/>
+      </w:pPr>
+      <w:r>
+        <w:rPr/>
+        <w:t>- Utilizar encode UTF-8 no desenvolvimento; (workspace e código)</w:t>
+      </w:r>
+    </w:p>
+    <w:p>
+      <w:pPr>
+        <w:pStyle w:val="Normal"/>
+        <w:ind w:left="0" w:right="0" w:hanging="0"/>
+        <w:rPr/>
+      </w:pPr>
+      <w:r>
+        <w:rPr/>
+        <w:t>- Utilizar a IDE Eclipse para desenvolvimento;</w:t>
+      </w:r>
+    </w:p>
+    <w:p>
+      <w:pPr>
+        <w:pStyle w:val="Normal"/>
+        <w:ind w:left="0" w:right="0" w:hanging="0"/>
+        <w:rPr/>
+      </w:pPr>
+      <w:r>
+        <w:rPr/>
+        <w:t>- Testes unitários 100% funcionais;</w:t>
+      </w:r>
+    </w:p>
+    <w:p>
+      <w:pPr>
+        <w:pStyle w:val="Normal"/>
+        <w:ind w:left="0" w:right="0" w:hanging="0"/>
+        <w:rPr/>
+      </w:pPr>
+      <w:r>
+        <w:rPr/>
         <w:t xml:space="preserve">- </w:t>
       </w:r>
       <w:r>
         <w:rPr/>
-        <w:t>Jboss AS 6 ou superior;</w:t>
-      </w:r>
-    </w:p>
-    <w:p>
-      <w:pPr>
-        <w:pStyle w:val="Normal"/>
-        <w:ind w:left="708" w:right="0" w:hanging="0"/>
-        <w:rPr/>
-      </w:pPr>
-      <w:r>
-        <w:rPr/>
-        <w:t xml:space="preserve">- </w:t>
-      </w:r>
-      <w:r>
-        <w:rPr/>
-        <w:t>TOMCAT 6 ou superior;</w:t>
-      </w:r>
-    </w:p>
-    <w:p>
-      <w:pPr>
-        <w:pStyle w:val="Normal"/>
-        <w:ind w:left="0" w:right="0" w:hanging="0"/>
-        <w:rPr/>
-      </w:pPr>
-      <w:r>
-        <w:rPr/>
-        <w:t xml:space="preserve">- </w:t>
-      </w:r>
-      <w:r>
-        <w:rPr/>
-        <w:t>Utilizar um framework de persistencia, Sugestões:</w:t>
-      </w:r>
-    </w:p>
-    <w:p>
-      <w:pPr>
-        <w:pStyle w:val="Normal"/>
-        <w:ind w:left="708" w:right="0" w:hanging="0"/>
-        <w:rPr/>
-      </w:pPr>
-      <w:r>
-        <w:rPr/>
-        <w:t>- JPA puro;</w:t>
-      </w:r>
-    </w:p>
-    <w:p>
-      <w:pPr>
-        <w:pStyle w:val="Normal"/>
-        <w:ind w:left="708" w:right="0" w:hanging="0"/>
-        <w:rPr/>
-      </w:pPr>
-      <w:r>
-        <w:rPr/>
-        <w:t>- JPA com Hibernate;</w:t>
-      </w:r>
-    </w:p>
-    <w:p>
-      <w:pPr>
-        <w:pStyle w:val="Normal"/>
-        <w:ind w:left="0" w:right="0" w:hanging="0"/>
-        <w:rPr/>
-      </w:pPr>
-      <w:r>
-        <w:rPr/>
-        <w:t>- Utilizar um framework de negócio, Sugestões:</w:t>
-      </w:r>
-    </w:p>
-    <w:p>
-      <w:pPr>
-        <w:pStyle w:val="Normal"/>
-        <w:ind w:left="708" w:right="0" w:hanging="0"/>
-        <w:rPr/>
-      </w:pPr>
-      <w:r>
-        <w:rPr/>
-        <w:t>- Spring 3 ou superior;</w:t>
-      </w:r>
-    </w:p>
-    <w:p>
-      <w:pPr>
-        <w:pStyle w:val="Normal"/>
-        <w:ind w:left="708" w:right="0" w:hanging="0"/>
-        <w:rPr/>
-      </w:pPr>
-      <w:r>
-        <w:rPr/>
-        <w:t>- EJB 3 ou superior;</w:t>
-      </w:r>
-    </w:p>
-    <w:p>
-      <w:pPr>
-        <w:pStyle w:val="Normal"/>
-        <w:ind w:left="708" w:right="0" w:hanging="0"/>
-        <w:rPr/>
-      </w:pPr>
-      <w:r>
-        <w:rPr/>
-        <w:t>- Jboss SEAM 2.2.X ou superior;</w:t>
-      </w:r>
-    </w:p>
-    <w:p>
-      <w:pPr>
-        <w:pStyle w:val="Normal"/>
-        <w:ind w:left="708" w:right="0" w:hanging="0"/>
-        <w:rPr/>
-      </w:pPr>
-      <w:r>
-        <w:rPr/>
-        <w:t>- CDI puro;</w:t>
-      </w:r>
-    </w:p>
-    <w:p>
-      <w:pPr>
-        <w:pStyle w:val="Normal"/>
-        <w:ind w:left="0" w:right="0" w:hanging="0"/>
-        <w:rPr/>
-      </w:pPr>
-      <w:r>
-        <w:rPr/>
-        <w:t xml:space="preserve">- </w:t>
-      </w:r>
-      <w:r>
-        <w:rPr/>
-        <w:t>Para a c</w:t>
-      </w:r>
-      <w:r>
-        <w:rPr/>
-        <w:t xml:space="preserve">amada de visualização </w:t>
-      </w:r>
-      <w:r>
-        <w:rPr/>
-        <w:t>as Sugestões são</w:t>
-      </w:r>
-      <w:r>
-        <w:rPr/>
-        <w:t>:</w:t>
-      </w:r>
-    </w:p>
-    <w:p>
-      <w:pPr>
-        <w:pStyle w:val="Normal"/>
-        <w:ind w:left="708" w:right="0" w:hanging="0"/>
-        <w:rPr/>
-      </w:pPr>
-      <w:r>
-        <w:rPr/>
-        <w:t>- JSP 1.2 ou superior; (O Framework é de livre escolha)</w:t>
-      </w:r>
-    </w:p>
-    <w:p>
-      <w:pPr>
-        <w:pStyle w:val="Normal"/>
-        <w:ind w:left="708" w:right="0" w:hanging="0"/>
-        <w:rPr/>
-      </w:pPr>
-      <w:r>
-        <w:rPr/>
-        <w:t>- AngularJS;</w:t>
-      </w:r>
-    </w:p>
-    <w:p>
-      <w:pPr>
-        <w:pStyle w:val="Normal"/>
-        <w:ind w:left="708" w:right="0" w:hanging="0"/>
-        <w:rPr/>
-      </w:pPr>
-      <w:r>
-        <w:rPr/>
-        <w:t>- Struts 1 ou superior;</w:t>
-      </w:r>
-    </w:p>
-    <w:p>
-      <w:pPr>
-        <w:pStyle w:val="Normal"/>
-        <w:ind w:left="0" w:right="0" w:hanging="0"/>
-        <w:rPr/>
-      </w:pPr>
-      <w:r>
-        <w:rPr/>
-        <w:t xml:space="preserve">- </w:t>
-      </w:r>
-      <w:r>
-        <w:rPr/>
-        <w:t>Instruções de como montar e rodar o projeto, sugestão: quanto mais simples for para montar o projeto, melhor;</w:t>
-      </w:r>
-    </w:p>
-    <w:p>
-      <w:pPr>
-        <w:pStyle w:val="Normal"/>
-        <w:ind w:left="0" w:right="0" w:hanging="0"/>
-        <w:rPr/>
-      </w:pPr>
-      <w:r>
-        <w:rPr/>
-        <w:t xml:space="preserve">- </w:t>
-      </w:r>
-      <w:r>
-        <w:rPr/>
-        <w:t>Utilizar encode UTF-8 no desenvolvimento; (workspace e código)</w:t>
-      </w:r>
-    </w:p>
-    <w:p>
-      <w:pPr>
-        <w:pStyle w:val="Normal"/>
-        <w:ind w:left="0" w:right="0" w:hanging="0"/>
-        <w:rPr/>
-      </w:pPr>
-      <w:r>
-        <w:rPr/>
-        <w:t xml:space="preserve">- </w:t>
-      </w:r>
-      <w:r>
-        <w:rPr/>
-        <w:t>Utilizar a IDE Eclipse para desenvolvimento;</w:t>
-      </w:r>
-    </w:p>
-    <w:p>
-      <w:pPr>
-        <w:pStyle w:val="Normal"/>
-        <w:ind w:left="0" w:right="0" w:hanging="0"/>
-        <w:rPr/>
-      </w:pPr>
-      <w:r>
-        <w:rPr/>
-        <w:t xml:space="preserve">- </w:t>
-      </w:r>
-      <w:r>
-        <w:rPr/>
-        <w:t>Testes unitários rodando;</w:t>
+        <w:t>O Ideal é a entrega dos fontes via repositório GIT e a publicação do desafio em algum servidor tipo heroku.</w:t>
       </w:r>
     </w:p>
     <w:p>
@@ -1112,7 +788,7 @@
     <w:tbl>
       <w:tblPr>
         <w:jc w:val="left"/>
-        <w:tblInd w:w="0" w:type="dxa"/>
+        <w:tblInd w:w="-5" w:type="dxa"/>
         <w:tblBorders>
           <w:top w:val="single" w:sz="4" w:space="0" w:color="00000A"/>
           <w:left w:val="single" w:sz="4" w:space="0" w:color="00000A"/>
@@ -1123,13 +799,13 @@
         </w:tblBorders>
         <w:tblCellMar>
           <w:top w:w="0" w:type="dxa"/>
-          <w:left w:w="108" w:type="dxa"/>
+          <w:left w:w="103" w:type="dxa"/>
           <w:bottom w:w="0" w:type="dxa"/>
           <w:right w:w="108" w:type="dxa"/>
         </w:tblCellMar>
       </w:tblPr>
       <w:tblGrid>
-        <w:gridCol w:w="2375"/>
+        <w:gridCol w:w="2374"/>
         <w:gridCol w:w="6268"/>
       </w:tblGrid>
       <w:tr>
@@ -1138,7 +814,7 @@
         </w:trPr>
         <w:tc>
           <w:tcPr>
-            <w:tcW w:w="2375" w:type="dxa"/>
+            <w:tcW w:w="2374" w:type="dxa"/>
             <w:tcBorders>
               <w:top w:val="single" w:sz="4" w:space="0" w:color="00000A"/>
               <w:left w:val="single" w:sz="4" w:space="0" w:color="00000A"/>
@@ -1147,9 +823,9 @@
               <w:right w:val="single" w:sz="4" w:space="0" w:color="00000A"/>
               <w:insideV w:val="single" w:sz="4" w:space="0" w:color="00000A"/>
             </w:tcBorders>
-            <w:shd w:fill="auto" w:val="clear"/>
+            <w:shd w:fill="FFFFFF" w:val="clear"/>
             <w:tcMar>
-              <w:left w:w="108" w:type="dxa"/>
+              <w:left w:w="103" w:type="dxa"/>
             </w:tcMar>
           </w:tcPr>
           <w:p>
@@ -1176,9 +852,9 @@
               <w:right w:val="single" w:sz="4" w:space="0" w:color="00000A"/>
               <w:insideV w:val="single" w:sz="4" w:space="0" w:color="00000A"/>
             </w:tcBorders>
-            <w:shd w:fill="auto" w:val="clear"/>
+            <w:shd w:fill="FFFFFF" w:val="clear"/>
             <w:tcMar>
-              <w:left w:w="108" w:type="dxa"/>
+              <w:left w:w="103" w:type="dxa"/>
             </w:tcMar>
           </w:tcPr>
           <w:p>
@@ -1223,19 +899,7 @@
               <w:rPr>
                 <w:sz w:val="20"/>
               </w:rPr>
-              <w:t xml:space="preserve">Uma empresa poderá ser do tipo matriz ou filial. Se uma empresa for filial, ela deverá ser </w:t>
-            </w:r>
-            <w:r>
-              <w:rPr>
-                <w:sz w:val="20"/>
-              </w:rPr>
-              <w:t>vinculada</w:t>
-            </w:r>
-            <w:r>
-              <w:rPr>
-                <w:sz w:val="20"/>
-              </w:rPr>
-              <w:t xml:space="preserve"> a uma empresa matriz pré-cadastrada;</w:t>
+              <w:t>Uma empresa poderá ser do tipo matriz ou filial. Se uma empresa for filial, ela deverá ser vinculada a uma empresa matriz pré-cadastrada;</w:t>
               <w:br/>
             </w:r>
           </w:p>
@@ -1479,19 +1143,7 @@
               <w:rPr>
                 <w:sz w:val="20"/>
               </w:rPr>
-              <w:t>Matriz ou Filial (</w:t>
-            </w:r>
-            <w:r>
-              <w:rPr>
-                <w:sz w:val="20"/>
-              </w:rPr>
-              <w:t xml:space="preserve">radio ou </w:t>
-            </w:r>
-            <w:r>
-              <w:rPr>
-                <w:sz w:val="20"/>
-              </w:rPr>
-              <w:t>selectbox).</w:t>
+              <w:t>Matriz ou Filial (radio ou selectbox).</w:t>
               <w:br/>
               <w:t>Preenchimento Obrigatório</w:t>
               <w:br/>
@@ -1655,19 +1307,7 @@
               <w:rPr>
                 <w:sz w:val="20"/>
               </w:rPr>
-              <w:t xml:space="preserve">Anexar Imagem do Logotipo da Empresa (campo de upload, com validação de tipo de arquivo (jpg, png ou gif) através do Mimetype, e restrição de tamanho até 2MB, </w:t>
-            </w:r>
-            <w:r>
-              <w:rPr>
-                <w:sz w:val="20"/>
-              </w:rPr>
-              <w:t>deve ser apresentado miniatura do logo da empresa.</w:t>
-            </w:r>
-            <w:r>
-              <w:rPr>
-                <w:sz w:val="20"/>
-              </w:rPr>
-              <w:t xml:space="preserve"> </w:t>
+              <w:t xml:space="preserve">Anexar Imagem do Logotipo da Empresa (campo de upload, com validação de tipo de arquivo (jpg, png ou gif) através do Mimetype, e restrição de tamanho até 2MB, deve ser apresentado miniatura do logo da empresa. </w:t>
               <w:br/>
               <w:t>Preenchimento Opcional</w:t>
               <w:br/>
@@ -1691,19 +1331,7 @@
               <w:rPr>
                 <w:sz w:val="20"/>
               </w:rPr>
-              <w:t xml:space="preserve">Anexar Contrato Social da Empresa (campo de upload, com validação de tipo de arquivo (DOC, DOCX, RTF, PDF) através do Mimetype, e restrição de tamanho até </w:t>
-            </w:r>
-            <w:r>
-              <w:rPr>
-                <w:sz w:val="20"/>
-              </w:rPr>
-              <w:t>5</w:t>
-            </w:r>
-            <w:r>
-              <w:rPr>
-                <w:sz w:val="20"/>
-              </w:rPr>
-              <w:t>MB, Preenchimento Opcional</w:t>
+              <w:t>Anexar Contrato Social da Empresa (campo de upload, com validação de tipo de arquivo (DOC, DOCX, RTF, PDF) através do Mimetype, e restrição de tamanho até 5MB, Preenchimento Opcional</w:t>
               <w:br/>
             </w:r>
           </w:p>
@@ -1748,11 +1376,6 @@
                 <w:sz w:val="20"/>
               </w:rPr>
               <w:t>As filiais podem ter o mesmo CNPJ de sua empresa matriz;</w:t>
-            </w:r>
-            <w:r>
-              <w:rPr>
-                <w:sz w:val="20"/>
-              </w:rPr>
               <w:br/>
             </w:r>
           </w:p>
@@ -1836,7 +1459,7 @@
     <w:tbl>
       <w:tblPr>
         <w:jc w:val="left"/>
-        <w:tblInd w:w="0" w:type="dxa"/>
+        <w:tblInd w:w="-5" w:type="dxa"/>
         <w:tblBorders>
           <w:top w:val="single" w:sz="4" w:space="0" w:color="00000A"/>
           <w:left w:val="single" w:sz="4" w:space="0" w:color="00000A"/>
@@ -1847,13 +1470,13 @@
         </w:tblBorders>
         <w:tblCellMar>
           <w:top w:w="0" w:type="dxa"/>
-          <w:left w:w="108" w:type="dxa"/>
+          <w:left w:w="103" w:type="dxa"/>
           <w:bottom w:w="0" w:type="dxa"/>
           <w:right w:w="108" w:type="dxa"/>
         </w:tblCellMar>
       </w:tblPr>
       <w:tblGrid>
-        <w:gridCol w:w="2375"/>
+        <w:gridCol w:w="2374"/>
         <w:gridCol w:w="6268"/>
       </w:tblGrid>
       <w:tr>
@@ -1862,7 +1485,7 @@
         </w:trPr>
         <w:tc>
           <w:tcPr>
-            <w:tcW w:w="2375" w:type="dxa"/>
+            <w:tcW w:w="2374" w:type="dxa"/>
             <w:tcBorders>
               <w:top w:val="single" w:sz="4" w:space="0" w:color="00000A"/>
               <w:left w:val="single" w:sz="4" w:space="0" w:color="00000A"/>
@@ -1871,9 +1494,9 @@
               <w:right w:val="single" w:sz="4" w:space="0" w:color="00000A"/>
               <w:insideV w:val="single" w:sz="4" w:space="0" w:color="00000A"/>
             </w:tcBorders>
-            <w:shd w:fill="auto" w:val="clear"/>
+            <w:shd w:fill="FFFFFF" w:val="clear"/>
             <w:tcMar>
-              <w:left w:w="108" w:type="dxa"/>
+              <w:left w:w="103" w:type="dxa"/>
             </w:tcMar>
           </w:tcPr>
           <w:p>
@@ -1901,9 +1524,9 @@
               <w:right w:val="single" w:sz="4" w:space="0" w:color="00000A"/>
               <w:insideV w:val="single" w:sz="4" w:space="0" w:color="00000A"/>
             </w:tcBorders>
-            <w:shd w:fill="auto" w:val="clear"/>
+            <w:shd w:fill="FFFFFF" w:val="clear"/>
             <w:tcMar>
-              <w:left w:w="108" w:type="dxa"/>
+              <w:left w:w="103" w:type="dxa"/>
             </w:tcMar>
           </w:tcPr>
           <w:p>
@@ -2046,7 +1669,7 @@
         </w:trPr>
         <w:tc>
           <w:tcPr>
-            <w:tcW w:w="2375" w:type="dxa"/>
+            <w:tcW w:w="2374" w:type="dxa"/>
             <w:tcBorders>
               <w:top w:val="single" w:sz="4" w:space="0" w:color="00000A"/>
               <w:left w:val="single" w:sz="4" w:space="0" w:color="00000A"/>
@@ -2055,9 +1678,9 @@
               <w:right w:val="single" w:sz="4" w:space="0" w:color="00000A"/>
               <w:insideV w:val="single" w:sz="4" w:space="0" w:color="00000A"/>
             </w:tcBorders>
-            <w:shd w:fill="auto" w:val="clear"/>
+            <w:shd w:fill="FFFFFF" w:val="clear"/>
             <w:tcMar>
-              <w:left w:w="108" w:type="dxa"/>
+              <w:left w:w="103" w:type="dxa"/>
             </w:tcMar>
           </w:tcPr>
           <w:p>
@@ -2084,9 +1707,9 @@
               <w:right w:val="single" w:sz="4" w:space="0" w:color="00000A"/>
               <w:insideV w:val="single" w:sz="4" w:space="0" w:color="00000A"/>
             </w:tcBorders>
-            <w:shd w:fill="auto" w:val="clear"/>
+            <w:shd w:fill="FFFFFF" w:val="clear"/>
             <w:tcMar>
-              <w:left w:w="108" w:type="dxa"/>
+              <w:left w:w="103" w:type="dxa"/>
             </w:tcMar>
           </w:tcPr>
           <w:p>
@@ -2217,19 +1840,7 @@
               <w:rPr>
                 <w:sz w:val="20"/>
               </w:rPr>
-              <w:t xml:space="preserve">Após a remoção, o sistema deverá </w:t>
-            </w:r>
-            <w:r>
-              <w:rPr>
-                <w:sz w:val="20"/>
-              </w:rPr>
-              <w:t>apresentar a listagem das empresas sem a empresa que foi removida</w:t>
-            </w:r>
-            <w:r>
-              <w:rPr>
-                <w:sz w:val="20"/>
-              </w:rPr>
-              <w:t>, e apresentar mensagem de sucesso.</w:t>
+              <w:t>Após a remoção, o sistema deverá apresentar a listagem das empresas sem a empresa que foi removida, e apresentar mensagem de sucesso.</w:t>
               <w:br/>
             </w:r>
           </w:p>
@@ -2241,7 +1852,7 @@
         </w:trPr>
         <w:tc>
           <w:tcPr>
-            <w:tcW w:w="2375" w:type="dxa"/>
+            <w:tcW w:w="2374" w:type="dxa"/>
             <w:tcBorders>
               <w:top w:val="single" w:sz="4" w:space="0" w:color="00000A"/>
               <w:left w:val="single" w:sz="4" w:space="0" w:color="00000A"/>
@@ -2250,9 +1861,9 @@
               <w:right w:val="single" w:sz="4" w:space="0" w:color="00000A"/>
               <w:insideV w:val="single" w:sz="4" w:space="0" w:color="00000A"/>
             </w:tcBorders>
-            <w:shd w:fill="auto" w:val="clear"/>
+            <w:shd w:fill="FFFFFF" w:val="clear"/>
             <w:tcMar>
-              <w:left w:w="108" w:type="dxa"/>
+              <w:left w:w="103" w:type="dxa"/>
             </w:tcMar>
           </w:tcPr>
           <w:p>
@@ -2279,9 +1890,9 @@
               <w:right w:val="single" w:sz="4" w:space="0" w:color="00000A"/>
               <w:insideV w:val="single" w:sz="4" w:space="0" w:color="00000A"/>
             </w:tcBorders>
-            <w:shd w:fill="auto" w:val="clear"/>
+            <w:shd w:fill="FFFFFF" w:val="clear"/>
             <w:tcMar>
-              <w:left w:w="108" w:type="dxa"/>
+              <w:left w:w="103" w:type="dxa"/>
             </w:tcMar>
           </w:tcPr>
           <w:p>
@@ -2324,31 +1935,7 @@
               <w:rPr>
                 <w:sz w:val="20"/>
               </w:rPr>
-              <w:t xml:space="preserve">A lista deverá ser paginada de </w:t>
-            </w:r>
-            <w:r>
-              <w:rPr>
-                <w:sz w:val="20"/>
-              </w:rPr>
-              <w:t>1</w:t>
-            </w:r>
-            <w:r>
-              <w:rPr>
-                <w:sz w:val="20"/>
-              </w:rPr>
-              <w:t xml:space="preserve">0 em </w:t>
-            </w:r>
-            <w:r>
-              <w:rPr>
-                <w:sz w:val="20"/>
-              </w:rPr>
-              <w:t>1</w:t>
-            </w:r>
-            <w:r>
-              <w:rPr>
-                <w:sz w:val="20"/>
-              </w:rPr>
-              <w:t>0 registros.</w:t>
+              <w:t>A lista deverá ser paginada de 10 em 10 registros.</w:t>
               <w:br/>
             </w:r>
           </w:p>
@@ -2370,31 +1957,7 @@
               <w:rPr>
                 <w:sz w:val="20"/>
               </w:rPr>
-              <w:t xml:space="preserve">A lista deverá disponibilizar em seu cabeçalho </w:t>
-            </w:r>
-            <w:r>
-              <w:rPr>
-                <w:sz w:val="20"/>
-              </w:rPr>
-              <w:t>e rodapé botões para inclusão de nova empresa</w:t>
-            </w:r>
-            <w:r>
-              <w:rPr>
-                <w:sz w:val="20"/>
-              </w:rPr>
-              <w:t xml:space="preserve">, e para cada registro, </w:t>
-            </w:r>
-            <w:r>
-              <w:rPr>
-                <w:sz w:val="20"/>
-              </w:rPr>
-              <w:t>botão</w:t>
-            </w:r>
-            <w:r>
-              <w:rPr>
-                <w:sz w:val="20"/>
-              </w:rPr>
-              <w:t xml:space="preserve"> para alteração e exclusão.</w:t>
+              <w:t>A lista deverá disponibilizar em seu cabeçalho e rodapé botões para inclusão de nova empresa, e para cada registro, botão para alteração e exclusão.</w:t>
               <w:br/>
             </w:r>
           </w:p>
@@ -2438,19 +2001,7 @@
               <w:rPr>
                 <w:sz w:val="20"/>
               </w:rPr>
-              <w:t xml:space="preserve">O sistema deverá apresentar as empresas matrizes e filiais </w:t>
-            </w:r>
-            <w:r>
-              <w:rPr>
-                <w:sz w:val="20"/>
-              </w:rPr>
-              <w:t>vinculadas</w:t>
-            </w:r>
-            <w:r>
-              <w:rPr>
-                <w:sz w:val="20"/>
-              </w:rPr>
-              <w:t xml:space="preserve"> hierarquicamente na consulta.</w:t>
+              <w:t>O sistema deverá apresentar as empresas matrizes e filiais vinculadas hierarquicamente na consulta.</w:t>
               <w:br/>
             </w:r>
           </w:p>
@@ -2472,13 +2023,7 @@
               <w:rPr>
                 <w:sz w:val="20"/>
               </w:rPr>
-              <w:t xml:space="preserve">O sistema deverá disponibilizar campos de busca por </w:t>
-            </w:r>
-            <w:r>
-              <w:rPr>
-                <w:sz w:val="20"/>
-              </w:rPr>
-              <w:t>pelos seguintes filtros:</w:t>
+              <w:t>O sistema deverá disponibilizar campos de busca por pelos seguintes filtros:</w:t>
             </w:r>
           </w:p>
           <w:p>
@@ -2520,13 +2065,7 @@
               <w:rPr>
                 <w:sz w:val="20"/>
               </w:rPr>
-              <w:t>R</w:t>
-            </w:r>
-            <w:r>
-              <w:rPr>
-                <w:sz w:val="20"/>
-              </w:rPr>
-              <w:t>azão social;</w:t>
+              <w:t>Razão social;</w:t>
             </w:r>
           </w:p>
           <w:p>
@@ -2735,6 +2274,7 @@
     <w:p>
       <w:pPr>
         <w:pStyle w:val="Normal"/>
+        <w:spacing w:before="0" w:after="200"/>
         <w:jc w:val="both"/>
         <w:rPr/>
       </w:pPr>
@@ -3660,7 +3200,7 @@
     </w:pPr>
     <w:rPr>
       <w:rFonts w:ascii="Calibri" w:hAnsi="Calibri" w:eastAsia="Droid Sans Fallback" w:cs=""/>
-      <w:color w:val="auto"/>
+      <w:color w:val="00000A"/>
       <w:sz w:val="22"/>
       <w:szCs w:val="22"/>
       <w:lang w:val="pt-BR" w:eastAsia="en-US" w:bidi="ar-SA"/>
@@ -3760,6 +3300,30 @@
     <w:name w:val="Marcas"/>
     <w:rPr>
       <w:rFonts w:ascii="OpenSymbol" w:hAnsi="OpenSymbol" w:eastAsia="OpenSymbol" w:cs="OpenSymbol"/>
+    </w:rPr>
+  </w:style>
+  <w:style w:type="character" w:styleId="ListLabel2">
+    <w:name w:val="ListLabel 2"/>
+    <w:rPr>
+      <w:rFonts w:cs="Wingdings"/>
+    </w:rPr>
+  </w:style>
+  <w:style w:type="character" w:styleId="ListLabel3">
+    <w:name w:val="ListLabel 3"/>
+    <w:rPr>
+      <w:rFonts w:cs="Courier New"/>
+    </w:rPr>
+  </w:style>
+  <w:style w:type="character" w:styleId="ListLabel4">
+    <w:name w:val="ListLabel 4"/>
+    <w:rPr>
+      <w:rFonts w:cs="Symbol"/>
+    </w:rPr>
+  </w:style>
+  <w:style w:type="character" w:styleId="ListLabel5">
+    <w:name w:val="ListLabel 5"/>
+    <w:rPr>
+      <w:rFonts w:cs="OpenSymbol"/>
     </w:rPr>
   </w:style>
   <w:style w:type="paragraph" w:styleId="Ttulo">

</xml_diff>